<commit_message>
Added the documentation edits
</commit_message>
<xml_diff>
--- a/InhouseMembership/Documentation.docx
+++ b/InhouseMembership/Documentation.docx
@@ -90,10 +90,7 @@
     </w:p>
     <w:p>
       <w:r>
-        <w:t xml:space="preserve">Username: </w:t>
-      </w:r>
-      <w:r>
-        <w:t>Coach1</w:t>
+        <w:t>Username: Coach1</w:t>
       </w:r>
     </w:p>
     <w:p>
@@ -105,34 +102,19 @@
           <w:rPr>
             <w:rStyle w:val="Hyperlink"/>
           </w:rPr>
-          <w:t>coach1</w:t>
-        </w:r>
-        <w:r>
-          <w:rPr>
-            <w:rStyle w:val="Hyperlink"/>
-          </w:rPr>
-          <w:t>@live.com</w:t>
+          <w:t>coach1@live.com</w:t>
         </w:r>
       </w:hyperlink>
     </w:p>
     <w:p>
       <w:r>
-        <w:t xml:space="preserve">Password: </w:t>
-      </w:r>
-      <w:r>
-        <w:t>coach</w:t>
-      </w:r>
-      <w:r>
-        <w:t>1234</w:t>
+        <w:t>Password: coach1234</w:t>
       </w:r>
     </w:p>
     <w:p/>
     <w:p>
       <w:r>
-        <w:t>Username: Coach</w:t>
-      </w:r>
-      <w:r>
-        <w:t>2</w:t>
+        <w:t>Username: Coach2</w:t>
       </w:r>
     </w:p>
     <w:p>
@@ -144,19 +126,7 @@
           <w:rPr>
             <w:rStyle w:val="Hyperlink"/>
           </w:rPr>
-          <w:t>coach</w:t>
-        </w:r>
-        <w:r>
-          <w:rPr>
-            <w:rStyle w:val="Hyperlink"/>
-          </w:rPr>
-          <w:t>2</w:t>
-        </w:r>
-        <w:r>
-          <w:rPr>
-            <w:rStyle w:val="Hyperlink"/>
-          </w:rPr>
-          <w:t>@live.com</w:t>
+          <w:t>coach2@live.com</w:t>
         </w:r>
       </w:hyperlink>
     </w:p>
@@ -187,13 +157,7 @@
     </w:p>
     <w:p>
       <w:r>
-        <w:t xml:space="preserve">Username: </w:t>
-      </w:r>
-      <w:r>
-        <w:t>Member</w:t>
-      </w:r>
-      <w:r>
-        <w:t>1</w:t>
+        <w:t>Username: Member1</w:t>
       </w:r>
     </w:p>
     <w:p>
@@ -205,47 +169,126 @@
           <w:rPr>
             <w:rStyle w:val="Hyperlink"/>
           </w:rPr>
-          <w:t xml:space="preserve"> m</w:t>
+          <w:t xml:space="preserve"> member1@live.com</w:t>
         </w:r>
+      </w:hyperlink>
+    </w:p>
+    <w:p>
+      <w:r>
+        <w:t>Password: member 1234</w:t>
+      </w:r>
+    </w:p>
+    <w:p/>
+    <w:p>
+      <w:r>
+        <w:t>Username: Member2</w:t>
+      </w:r>
+    </w:p>
+    <w:p>
+      <w:r>
+        <w:t xml:space="preserve">Email: </w:t>
+      </w:r>
+      <w:hyperlink r:id="rId8" w:history="1">
         <w:r>
           <w:rPr>
             <w:rStyle w:val="Hyperlink"/>
           </w:rPr>
-          <w:t>ember1@live.com</w:t>
+          <w:t xml:space="preserve"> member2@live.com</w:t>
         </w:r>
       </w:hyperlink>
     </w:p>
     <w:p>
       <w:r>
-        <w:t xml:space="preserve">Password: </w:t>
-      </w:r>
-      <w:r>
-        <w:t>m</w:t>
-      </w:r>
-      <w:r>
-        <w:t>ember</w:t>
-      </w:r>
-      <w:r>
-        <w:t xml:space="preserve"> </w:t>
-      </w:r>
-      <w:r>
-        <w:t>1234</w:t>
+        <w:t>Password: member 1234</w:t>
       </w:r>
     </w:p>
     <w:p/>
     <w:p>
       <w:r>
+        <w:t>Username: Member3</w:t>
+      </w:r>
+    </w:p>
+    <w:p>
+      <w:r>
+        <w:t xml:space="preserve">Email: </w:t>
+      </w:r>
+      <w:hyperlink r:id="rId9" w:history="1">
+        <w:r>
+          <w:rPr>
+            <w:rStyle w:val="Hyperlink"/>
+          </w:rPr>
+          <w:t xml:space="preserve"> member3@live.com</w:t>
+        </w:r>
+      </w:hyperlink>
+    </w:p>
+    <w:p>
+      <w:r>
+        <w:t>Password: member 1234</w:t>
+      </w:r>
+    </w:p>
+    <w:p/>
+    <w:p>
+      <w:r>
+        <w:lastRenderedPageBreak/>
+        <w:t>Username: Member4</w:t>
+      </w:r>
+    </w:p>
+    <w:p>
+      <w:r>
+        <w:t xml:space="preserve">Email: </w:t>
+      </w:r>
+      <w:hyperlink r:id="rId10" w:history="1">
+        <w:r>
+          <w:rPr>
+            <w:rStyle w:val="Hyperlink"/>
+          </w:rPr>
+          <w:t xml:space="preserve"> member4@live.com</w:t>
+        </w:r>
+      </w:hyperlink>
+    </w:p>
+    <w:p>
+      <w:r>
+        <w:t>Password: member 1234</w:t>
+      </w:r>
+    </w:p>
+    <w:p/>
+    <w:p>
+      <w:r>
+        <w:t>Username: Member5</w:t>
+      </w:r>
+    </w:p>
+    <w:p>
+      <w:r>
+        <w:t xml:space="preserve">Email: </w:t>
+      </w:r>
+      <w:hyperlink r:id="rId11" w:history="1">
+        <w:r>
+          <w:rPr>
+            <w:rStyle w:val="Hyperlink"/>
+          </w:rPr>
+          <w:t xml:space="preserve"> member5@live.com</w:t>
+        </w:r>
+      </w:hyperlink>
+    </w:p>
+    <w:p>
+      <w:r>
+        <w:t>Password: member 1234</w:t>
+      </w:r>
+    </w:p>
+    <w:p/>
+    <w:p>
+      <w:r>
         <w:t>Username: Member</w:t>
       </w:r>
       <w:r>
-        <w:t>2</w:t>
+        <w:t>6</w:t>
       </w:r>
     </w:p>
     <w:p>
       <w:r>
         <w:t xml:space="preserve">Email: </w:t>
       </w:r>
-      <w:hyperlink r:id="rId8" w:history="1">
+      <w:hyperlink r:id="rId12" w:history="1">
         <w:r>
           <w:rPr>
             <w:rStyle w:val="Hyperlink"/>
@@ -256,125 +299,7 @@
           <w:rPr>
             <w:rStyle w:val="Hyperlink"/>
           </w:rPr>
-          <w:t>2</w:t>
-        </w:r>
-        <w:r>
-          <w:rPr>
-            <w:rStyle w:val="Hyperlink"/>
-          </w:rPr>
-          <w:t>@live.com</w:t>
-        </w:r>
-      </w:hyperlink>
-    </w:p>
-    <w:p>
-      <w:r>
-        <w:t>Password: member 1234</w:t>
-      </w:r>
-    </w:p>
-    <w:p/>
-    <w:p>
-      <w:r>
-        <w:t>Username: Member</w:t>
-      </w:r>
-      <w:r>
-        <w:t>3</w:t>
-      </w:r>
-    </w:p>
-    <w:p>
-      <w:r>
-        <w:t xml:space="preserve">Email: </w:t>
-      </w:r>
-      <w:hyperlink r:id="rId9" w:history="1">
-        <w:r>
-          <w:rPr>
-            <w:rStyle w:val="Hyperlink"/>
-          </w:rPr>
-          <w:t xml:space="preserve"> member</w:t>
-        </w:r>
-        <w:r>
-          <w:rPr>
-            <w:rStyle w:val="Hyperlink"/>
-          </w:rPr>
-          <w:t>3</w:t>
-        </w:r>
-        <w:r>
-          <w:rPr>
-            <w:rStyle w:val="Hyperlink"/>
-          </w:rPr>
-          <w:t>@live.com</w:t>
-        </w:r>
-      </w:hyperlink>
-    </w:p>
-    <w:p>
-      <w:r>
-        <w:t>Password: member 1234</w:t>
-      </w:r>
-    </w:p>
-    <w:p/>
-    <w:p>
-      <w:r>
-        <w:lastRenderedPageBreak/>
-        <w:t>Username: Member</w:t>
-      </w:r>
-      <w:r>
-        <w:t>4</w:t>
-      </w:r>
-    </w:p>
-    <w:p>
-      <w:r>
-        <w:t xml:space="preserve">Email: </w:t>
-      </w:r>
-      <w:hyperlink r:id="rId10" w:history="1">
-        <w:r>
-          <w:rPr>
-            <w:rStyle w:val="Hyperlink"/>
-          </w:rPr>
-          <w:t xml:space="preserve"> member</w:t>
-        </w:r>
-        <w:r>
-          <w:rPr>
-            <w:rStyle w:val="Hyperlink"/>
-          </w:rPr>
-          <w:t>4</w:t>
-        </w:r>
-        <w:r>
-          <w:rPr>
-            <w:rStyle w:val="Hyperlink"/>
-          </w:rPr>
-          <w:t>@live.com</w:t>
-        </w:r>
-      </w:hyperlink>
-    </w:p>
-    <w:p>
-      <w:r>
-        <w:t>Password: member 1234</w:t>
-      </w:r>
-    </w:p>
-    <w:p/>
-    <w:p>
-      <w:r>
-        <w:t>Username: Member</w:t>
-      </w:r>
-      <w:r>
-        <w:t>5</w:t>
-      </w:r>
-    </w:p>
-    <w:p>
-      <w:r>
-        <w:t xml:space="preserve">Email: </w:t>
-      </w:r>
-      <w:hyperlink r:id="rId11" w:history="1">
-        <w:r>
-          <w:rPr>
-            <w:rStyle w:val="Hyperlink"/>
-          </w:rPr>
-          <w:t xml:space="preserve"> member</w:t>
-        </w:r>
-        <w:r>
-          <w:rPr>
-            <w:rStyle w:val="Hyperlink"/>
-          </w:rPr>
-          <w:t>5</w:t>
+          <w:t>6</w:t>
         </w:r>
         <w:r>
           <w:rPr>
@@ -523,6 +448,7 @@
     <w:lsdException w:name="HTML Sample" w:semiHidden="1" w:unhideWhenUsed="1"/>
     <w:lsdException w:name="HTML Typewriter" w:semiHidden="1" w:unhideWhenUsed="1"/>
     <w:lsdException w:name="HTML Variable" w:semiHidden="1" w:unhideWhenUsed="1"/>
+    <w:lsdException w:name="Normal Table" w:semiHidden="1" w:unhideWhenUsed="1"/>
     <w:lsdException w:name="annotation subject" w:semiHidden="1" w:unhideWhenUsed="1"/>
     <w:lsdException w:name="No List" w:semiHidden="1" w:unhideWhenUsed="1"/>
     <w:lsdException w:name="Outline List 1" w:semiHidden="1" w:unhideWhenUsed="1"/>
@@ -569,8 +495,10 @@
     <w:lsdException w:name="Table Subtle 2" w:semiHidden="1" w:unhideWhenUsed="1"/>
     <w:lsdException w:name="Table Web 1" w:semiHidden="1" w:unhideWhenUsed="1"/>
     <w:lsdException w:name="Table Web 2" w:semiHidden="1" w:unhideWhenUsed="1"/>
+    <w:lsdException w:name="Table Web 3" w:semiHidden="1" w:unhideWhenUsed="1"/>
     <w:lsdException w:name="Balloon Text" w:semiHidden="1" w:unhideWhenUsed="1"/>
     <w:lsdException w:name="Table Grid" w:uiPriority="39"/>
+    <w:lsdException w:name="Table Theme" w:semiHidden="1" w:unhideWhenUsed="1"/>
     <w:lsdException w:name="Placeholder Text" w:semiHidden="1"/>
     <w:lsdException w:name="No Spacing" w:uiPriority="1" w:qFormat="1"/>
     <w:lsdException w:name="Light Shading" w:uiPriority="60"/>

</xml_diff>